<commit_message>
Jetzt neu mit Bild.
</commit_message>
<xml_diff>
--- a/Angebot.docx
+++ b/Angebot.docx
@@ -6,7 +6,12 @@
       <w:sdtPr>
         <w:rPr>
           <w:rFonts w:asciiTheme="majorHAnsi" w:eastAsiaTheme="majorEastAsia" w:hAnsiTheme="majorHAnsi" w:cstheme="majorBidi"/>
+          <w:b/>
+          <w:bCs/>
           <w:caps/>
+          <w:color w:val="365F91" w:themeColor="accent1" w:themeShade="BF"/>
+          <w:sz w:val="28"/>
+          <w:szCs w:val="28"/>
           <w:lang w:eastAsia="en-US"/>
         </w:rPr>
         <w:id w:val="-1616979869"/>
@@ -17,12 +22,7 @@
       </w:sdtPr>
       <w:sdtEndPr>
         <w:rPr>
-          <w:b/>
-          <w:bCs/>
           <w:caps w:val="0"/>
-          <w:color w:val="365F91" w:themeColor="accent1" w:themeShade="BF"/>
-          <w:sz w:val="28"/>
-          <w:szCs w:val="28"/>
         </w:rPr>
       </w:sdtEndPr>
       <w:sdtContent>
@@ -239,9 +239,6 @@
                 </w:rPr>
                 <w:alias w:val="Datum"/>
                 <w:id w:val="516659546"/>
-                <w:placeholder>
-                  <w:docPart w:val="F77952DE365D4615B43D8BD18300CC40"/>
-                </w:placeholder>
                 <w:dataBinding w:prefixMappings="xmlns:ns0='http://schemas.microsoft.com/office/2006/coverPageProps'" w:xpath="/ns0:CoverPageProperties[1]/ns0:PublishDate[1]" w:storeItemID="{55AF091B-3C7A-41E3-B477-F2FDAA23CFDA}"/>
                 <w:date w:fullDate="2015-11-06T00:00:00Z">
                   <w:dateFormat w:val="dd.MM.yyyy"/>
@@ -411,6 +408,7 @@
         <w:pStyle w:val="berschrift1"/>
       </w:pPr>
       <w:r>
+        <w:lastRenderedPageBreak/>
         <w:t>GUI</w:t>
       </w:r>
     </w:p>
@@ -423,25 +421,53 @@
       </w:r>
     </w:p>
     <w:p>
-      <w:r>
-        <w:t xml:space="preserve">Hier </w:t>
-      </w:r>
-      <w:proofErr w:type="spellStart"/>
-      <w:r>
-        <w:t>bild</w:t>
-      </w:r>
-      <w:proofErr w:type="spellEnd"/>
-      <w:r>
-        <w:t xml:space="preserve"> einfügen</w:t>
-      </w:r>
-      <w:bookmarkStart w:id="0" w:name="_GoBack"/>
-      <w:bookmarkEnd w:id="0"/>
-    </w:p>
-    <w:p>
       <w:pPr>
         <w:pStyle w:val="berschrift1"/>
       </w:pPr>
       <w:r>
+        <w:rPr>
+          <w:noProof/>
+          <w:lang w:eastAsia="de-DE"/>
+        </w:rPr>
+        <w:drawing>
+          <wp:inline distT="0" distB="0" distL="0" distR="0" wp14:anchorId="29DB9CAE" wp14:editId="606B9F24">
+            <wp:extent cx="4141888" cy="3977640"/>
+            <wp:effectExtent l="0" t="0" r="0" b="3810"/>
+            <wp:docPr id="1" name="Grafik 1"/>
+            <wp:cNvGraphicFramePr>
+              <a:graphicFrameLocks xmlns:a="http://schemas.openxmlformats.org/drawingml/2006/main" noChangeAspect="1"/>
+            </wp:cNvGraphicFramePr>
+            <a:graphic xmlns:a="http://schemas.openxmlformats.org/drawingml/2006/main">
+              <a:graphicData uri="http://schemas.openxmlformats.org/drawingml/2006/picture">
+                <pic:pic xmlns:pic="http://schemas.openxmlformats.org/drawingml/2006/picture">
+                  <pic:nvPicPr>
+                    <pic:cNvPr id="0" name=""/>
+                    <pic:cNvPicPr/>
+                  </pic:nvPicPr>
+                  <pic:blipFill>
+                    <a:blip r:embed="rId10"/>
+                    <a:stretch>
+                      <a:fillRect/>
+                    </a:stretch>
+                  </pic:blipFill>
+                  <pic:spPr>
+                    <a:xfrm>
+                      <a:off x="0" y="0"/>
+                      <a:ext cx="4144308" cy="3979964"/>
+                    </a:xfrm>
+                    <a:prstGeom prst="rect">
+                      <a:avLst/>
+                    </a:prstGeom>
+                  </pic:spPr>
+                </pic:pic>
+              </a:graphicData>
+            </a:graphic>
+          </wp:inline>
+        </w:drawing>
+      </w:r>
+      <w:bookmarkStart w:id="0" w:name="_GoBack"/>
+      <w:bookmarkEnd w:id="0"/>
+      <w:r>
         <w:t>Performance</w:t>
       </w:r>
       <w:r>
@@ -461,8 +487,8 @@
       </w:r>
     </w:p>
     <w:sectPr>
-      <w:headerReference w:type="default" r:id="rId10"/>
-      <w:footerReference w:type="default" r:id="rId11"/>
+      <w:headerReference w:type="default" r:id="rId11"/>
+      <w:footerReference w:type="default" r:id="rId12"/>
       <w:pgSz w:w="11906" w:h="16838"/>
       <w:pgMar w:top="1417" w:right="1417" w:bottom="1134" w:left="1417" w:header="708" w:footer="708" w:gutter="0"/>
       <w:pgNumType w:start="0"/>
@@ -727,7 +753,7 @@
                               <w:color w:val="FFFFFF" w:themeColor="background1"/>
                               <w14:numForm w14:val="lining"/>
                             </w:rPr>
-                            <w:t>1</w:t>
+                            <w:t>2</w:t>
                           </w:r>
                           <w:r>
                             <w:rPr>
@@ -756,6 +782,10 @@
         </mc:Choice>
         <mc:Fallback>
           <w:pict>
+            <v:shapetype id="_x0000_t202" coordsize="21600,21600" o:spt="202" path="m,l,21600r21600,l21600,xe">
+              <v:stroke joinstyle="miter"/>
+              <v:path gradientshapeok="t" o:connecttype="rect"/>
+            </v:shapetype>
             <v:shape id="Textfeld 476" o:spid="_x0000_s1027" type="#_x0000_t202" style="position:absolute;margin-left:20.8pt;margin-top:0;width:1in;height:13.45pt;z-index:251659264;visibility:visible;mso-wrap-style:square;mso-width-percent:1000;mso-height-percent:0;mso-wrap-distance-left:9pt;mso-wrap-distance-top:0;mso-wrap-distance-right:9pt;mso-wrap-distance-bottom:0;mso-position-horizontal:right;mso-position-horizontal-relative:page;mso-position-vertical:center;mso-position-vertical-relative:top-margin-area;mso-width-percent:1000;mso-height-percent:0;mso-width-relative:right-margin-area;mso-height-relative:page;v-text-anchor:middle" o:gfxdata="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" o:allowincell="f" fillcolor="#4f81bd [3204]" stroked="f">
               <v:textbox style="mso-fit-shape-to-text:t" inset=",0,,0">
                 <w:txbxContent>
@@ -791,7 +821,7 @@
                         <w:color w:val="FFFFFF" w:themeColor="background1"/>
                         <w14:numForm w14:val="lining"/>
                       </w:rPr>
-                      <w:t>1</w:t>
+                      <w:t>2</w:t>
                     </w:r>
                     <w:r>
                       <w:rPr>
@@ -1768,36 +1798,6 @@
         </w:p>
       </w:docPartBody>
     </w:docPart>
-    <w:docPart>
-      <w:docPartPr>
-        <w:name w:val="062F3F7E81764D638E974E2069330A3C"/>
-        <w:category>
-          <w:name w:val="Allgemein"/>
-          <w:gallery w:val="placeholder"/>
-        </w:category>
-        <w:types>
-          <w:type w:val="bbPlcHdr"/>
-        </w:types>
-        <w:behaviors>
-          <w:behavior w:val="content"/>
-        </w:behaviors>
-        <w:guid w:val="{5387FCCF-8AAB-4670-A5DC-7C2693929739}"/>
-      </w:docPartPr>
-      <w:docPartBody>
-        <w:p>
-          <w:pPr>
-            <w:pStyle w:val="062F3F7E81764D638E974E2069330A3C"/>
-          </w:pPr>
-          <w:r>
-            <w:rPr>
-              <w:b/>
-              <w:bCs/>
-            </w:rPr>
-            <w:t>[Geben Sie den Namen des Autors ein]</w:t>
-          </w:r>
-        </w:p>
-      </w:docPartBody>
-    </w:docPart>
   </w:docParts>
 </w:glossaryDocument>
 </file>
@@ -1875,6 +1875,7 @@
     <w:rsid w:val="00201DA2"/>
     <w:rsid w:val="004961F1"/>
     <w:rsid w:val="00724CC0"/>
+    <w:rsid w:val="00F03B9E"/>
   </w:rsids>
   <m:mathPr>
     <m:mathFont m:val="Cambria Math"/>
@@ -2656,7 +2657,7 @@
 </file>
 
 <file path=customXml/itemProps2.xml><?xml version="1.0" encoding="utf-8"?>
-<ds:datastoreItem xmlns:ds="http://schemas.openxmlformats.org/officeDocument/2006/customXml" ds:itemID="{FE60066E-F8C5-4A23-9CB6-00D64C8D5BD2}">
+<ds:datastoreItem xmlns:ds="http://schemas.openxmlformats.org/officeDocument/2006/customXml" ds:itemID="{2A5D43F2-5A4F-45D2-A84A-7C81FB363E8B}">
   <ds:schemaRefs>
     <ds:schemaRef ds:uri="http://schemas.openxmlformats.org/officeDocument/2006/bibliography"/>
   </ds:schemaRefs>

</xml_diff>